<commit_message>
10 questions added to html and updated questions
</commit_message>
<xml_diff>
--- a/questions.docx
+++ b/questions.docx
@@ -13,7 +13,6 @@
           <w:lang w:val="en-US"/>
         </w:rPr>
       </w:pPr>
-      <w:bookmarkStart w:id="0" w:name="_GoBack"/>
       <w:r>
         <w:rPr>
           <w:lang w:val="en-US"/>
@@ -93,7 +92,6 @@
         <w:t>The Deviled Eggs</w:t>
       </w:r>
     </w:p>
-    <w:bookmarkEnd w:id="0"/>
     <w:p>
       <w:pPr>
         <w:ind w:firstLine="420" w:firstLineChars="0"/>
@@ -411,7 +409,7 @@
         <w:rPr>
           <w:lang w:val="en-US"/>
         </w:rPr>
-        <w:t>The Manchester Derby includes two rival Manchester teams including Manchester United and what other team?</w:t>
+        <w:t>The Manchester Derby is between two rival Manchester teams including Manchester United and what other team?</w:t>
       </w:r>
     </w:p>
     <w:p>
@@ -919,7 +917,7 @@
         <w:rPr>
           <w:lang w:val="en-US"/>
         </w:rPr>
-        <w:t>What manager had spent the longest amount of time managing Manchester United?</w:t>
+        <w:t>Who has spent the longest amount of time managing Manchester United?</w:t>
       </w:r>
     </w:p>
     <w:p>
@@ -937,7 +935,7 @@
         <w:rPr>
           <w:lang w:val="en-US"/>
         </w:rPr>
-        <w:t>Sir Alex Ferguson</w:t>
+        <w:t>Alexander Ferguson</w:t>
       </w:r>
     </w:p>
     <w:p>
@@ -1000,6 +998,8 @@
           <w:lang w:val="en-US"/>
         </w:rPr>
       </w:pPr>
+      <w:bookmarkStart w:id="0" w:name="_GoBack"/>
+      <w:bookmarkEnd w:id="0"/>
     </w:p>
     <w:sectPr>
       <w:pgSz w:w="11906" w:h="16838"/>

</xml_diff>